<commit_message>
update mu and c
</commit_message>
<xml_diff>
--- a/books/уравнения новое.docx
+++ b/books/уравнения новое.docx
@@ -9923,7 +9923,7 @@
           <v:shape id="_x0000_i1025" type="#_x0000_t75" style="width:40.2pt;height:22.8pt" o:ole="">
             <v:imagedata r:id="rId5" o:title=""/>
           </v:shape>
-          <o:OLEObject Type="Embed" ProgID="Equation.3" ShapeID="_x0000_i1025" DrawAspect="Content" ObjectID="_1777923246" r:id="rId6"/>
+          <o:OLEObject Type="Embed" ProgID="Equation.3" ShapeID="_x0000_i1025" DrawAspect="Content" ObjectID="_1780234809" r:id="rId6"/>
         </w:object>
       </w:r>
       <w:r>
@@ -9963,7 +9963,7 @@
           <v:shape id="_x0000_i1026" type="#_x0000_t75" style="width:79.2pt;height:39pt" o:ole="">
             <v:imagedata r:id="rId7" o:title=""/>
           </v:shape>
-          <o:OLEObject Type="Embed" ProgID="Equation.3" ShapeID="_x0000_i1026" DrawAspect="Content" ObjectID="_1777923247" r:id="rId8"/>
+          <o:OLEObject Type="Embed" ProgID="Equation.3" ShapeID="_x0000_i1026" DrawAspect="Content" ObjectID="_1780234810" r:id="rId8"/>
         </w:object>
       </w:r>
       <w:r>
@@ -10030,7 +10030,7 @@
           <v:shape id="_x0000_i1027" type="#_x0000_t75" style="width:198pt;height:100.2pt" o:ole="">
             <v:imagedata r:id="rId9" o:title=""/>
           </v:shape>
-          <o:OLEObject Type="Embed" ProgID="Equation.3" ShapeID="_x0000_i1027" DrawAspect="Content" ObjectID="_1777923248" r:id="rId10"/>
+          <o:OLEObject Type="Embed" ProgID="Equation.3" ShapeID="_x0000_i1027" DrawAspect="Content" ObjectID="_1780234811" r:id="rId10"/>
         </w:object>
       </w:r>
     </w:p>
@@ -24033,7 +24033,6 @@
         <w:rPr>
           <w:sz w:val="24"/>
           <w:szCs w:val="24"/>
-          <w:lang w:val="en-US"/>
         </w:rPr>
       </w:pPr>
     </w:p>
@@ -24047,7 +24046,6 @@
           <w:i/>
           <w:sz w:val="24"/>
           <w:szCs w:val="24"/>
-          <w:lang w:val="en-US"/>
         </w:rPr>
       </w:pPr>
     </w:p>
@@ -33367,6 +33365,7 @@
               <m:r>
                 <w:rPr>
                   <w:rFonts w:ascii="Cambria Math"/>
+                  <w:color w:val="70AD47" w:themeColor="accent6"/>
                   <w:sz w:val="24"/>
                   <w:szCs w:val="24"/>
                   <w:lang w:val="en-US"/>
@@ -33379,6 +33378,7 @@
                     <w:rPr>
                       <w:rFonts w:ascii="Cambria Math" w:hAnsi="Cambria Math"/>
                       <w:i/>
+                      <w:color w:val="70AD47" w:themeColor="accent6"/>
                       <w:sz w:val="24"/>
                       <w:szCs w:val="24"/>
                       <w:lang w:val="en-US"/>
@@ -33389,6 +33389,7 @@
                   <m:r>
                     <w:rPr>
                       <w:rFonts w:ascii="Cambria Math" w:eastAsiaTheme="minorEastAsia" w:hAnsi="Cambria Math"/>
+                      <w:color w:val="70AD47" w:themeColor="accent6"/>
                       <w:sz w:val="24"/>
                       <w:szCs w:val="24"/>
                       <w:lang w:val="en-US"/>
@@ -33400,6 +33401,7 @@
                   <m:r>
                     <w:rPr>
                       <w:rFonts w:ascii="Cambria Math" w:hAnsi="Cambria Math"/>
+                      <w:color w:val="70AD47" w:themeColor="accent6"/>
                       <w:sz w:val="24"/>
                       <w:szCs w:val="24"/>
                       <w:lang w:val="en-US"/>
@@ -33414,6 +33416,7 @@
                     <w:rPr>
                       <w:rFonts w:ascii="Cambria Math" w:hAnsi="Cambria Math"/>
                       <w:i/>
+                      <w:color w:val="70AD47" w:themeColor="accent6"/>
                       <w:sz w:val="24"/>
                       <w:szCs w:val="24"/>
                       <w:lang w:val="en-US"/>
@@ -33424,6 +33427,7 @@
                   <m:r>
                     <w:rPr>
                       <w:rFonts w:ascii="Cambria Math"/>
+                      <w:color w:val="70AD47" w:themeColor="accent6"/>
                       <w:sz w:val="24"/>
                       <w:szCs w:val="24"/>
                       <w:lang w:val="en-US"/>
@@ -33435,6 +33439,7 @@
                   <m:r>
                     <w:rPr>
                       <w:rFonts w:ascii="Cambria Math"/>
+                      <w:color w:val="70AD47" w:themeColor="accent6"/>
                       <w:sz w:val="24"/>
                       <w:szCs w:val="24"/>
                       <w:lang w:val="en-US"/>
@@ -33449,6 +33454,7 @@
                     <w:rPr>
                       <w:rFonts w:ascii="Cambria Math" w:hAnsi="Cambria Math"/>
                       <w:i/>
+                      <w:color w:val="70AD47" w:themeColor="accent6"/>
                       <w:sz w:val="24"/>
                       <w:szCs w:val="24"/>
                       <w:lang w:val="en-US"/>
@@ -33459,6 +33465,7 @@
                   <m:r>
                     <w:rPr>
                       <w:rFonts w:ascii="Cambria Math"/>
+                      <w:color w:val="70AD47" w:themeColor="accent6"/>
                       <w:sz w:val="24"/>
                       <w:szCs w:val="24"/>
                       <w:lang w:val="en-US"/>
@@ -33471,6 +33478,7 @@
                         <w:rPr>
                           <w:rFonts w:ascii="Cambria Math" w:hAnsi="Cambria Math"/>
                           <w:i/>
+                          <w:color w:val="70AD47" w:themeColor="accent6"/>
                           <w:sz w:val="24"/>
                           <w:szCs w:val="24"/>
                           <w:lang w:val="en-US"/>
@@ -33481,6 +33489,7 @@
                       <m:r>
                         <w:rPr>
                           <w:rFonts w:ascii="Cambria Math"/>
+                          <w:color w:val="70AD47" w:themeColor="accent6"/>
                           <w:sz w:val="24"/>
                           <w:szCs w:val="24"/>
                           <w:lang w:val="en-US"/>
@@ -33492,6 +33501,7 @@
                       <m:r>
                         <w:rPr>
                           <w:rFonts w:ascii="Cambria Math"/>
+                          <w:color w:val="70AD47" w:themeColor="accent6"/>
                           <w:sz w:val="24"/>
                           <w:szCs w:val="24"/>
                           <w:lang w:val="en-US"/>
@@ -33506,6 +33516,7 @@
                         <w:rPr>
                           <w:rFonts w:ascii="Cambria Math" w:hAnsi="Cambria Math"/>
                           <w:i/>
+                          <w:color w:val="70AD47" w:themeColor="accent6"/>
                           <w:sz w:val="24"/>
                           <w:szCs w:val="24"/>
                           <w:lang w:val="en-US"/>
@@ -33516,6 +33527,7 @@
                       <m:r>
                         <w:rPr>
                           <w:rFonts w:ascii="Cambria Math"/>
+                          <w:color w:val="70AD47" w:themeColor="accent6"/>
                           <w:sz w:val="24"/>
                           <w:szCs w:val="24"/>
                           <w:lang w:val="en-US"/>
@@ -33527,6 +33539,7 @@
                       <m:r>
                         <w:rPr>
                           <w:rFonts w:ascii="Cambria Math"/>
+                          <w:color w:val="70AD47" w:themeColor="accent6"/>
                           <w:sz w:val="24"/>
                           <w:szCs w:val="24"/>
                           <w:lang w:val="en-US"/>
@@ -33545,6 +33558,7 @@
                     <w:rPr>
                       <w:rFonts w:ascii="Cambria Math" w:hAnsi="Cambria Math"/>
                       <w:i/>
+                      <w:color w:val="70AD47" w:themeColor="accent6"/>
                       <w:sz w:val="26"/>
                       <w:szCs w:val="26"/>
                     </w:rPr>
@@ -33557,6 +33571,7 @@
                         <w:rPr>
                           <w:rFonts w:ascii="Cambria Math" w:hAnsi="Cambria Math"/>
                           <w:i/>
+                          <w:color w:val="70AD47" w:themeColor="accent6"/>
                           <w:sz w:val="26"/>
                           <w:szCs w:val="26"/>
                         </w:rPr>
@@ -33566,6 +33581,7 @@
                       <m:r>
                         <w:rPr>
                           <w:rFonts w:ascii="Cambria Math"/>
+                          <w:color w:val="70AD47" w:themeColor="accent6"/>
                           <w:sz w:val="26"/>
                           <w:szCs w:val="26"/>
                         </w:rPr>
@@ -33576,6 +33592,7 @@
                       <m:r>
                         <w:rPr>
                           <w:rFonts w:ascii="Cambria Math"/>
+                          <w:color w:val="70AD47" w:themeColor="accent6"/>
                           <w:sz w:val="26"/>
                           <w:szCs w:val="26"/>
                         </w:rPr>
@@ -33588,6 +33605,7 @@
               <m:r>
                 <w:rPr>
                   <w:rFonts w:ascii="Cambria Math"/>
+                  <w:color w:val="70AD47" w:themeColor="accent6"/>
                   <w:sz w:val="24"/>
                   <w:szCs w:val="24"/>
                   <w:lang w:val="en-US"/>
@@ -33600,6 +33618,7 @@
                     <w:rPr>
                       <w:rFonts w:ascii="Cambria Math" w:hAnsi="Cambria Math"/>
                       <w:i/>
+                      <w:color w:val="70AD47" w:themeColor="accent6"/>
                       <w:sz w:val="24"/>
                       <w:szCs w:val="24"/>
                       <w:lang w:val="en-US"/>
@@ -33610,6 +33629,7 @@
                   <m:r>
                     <w:rPr>
                       <w:rFonts w:ascii="Cambria Math"/>
+                      <w:color w:val="70AD47" w:themeColor="accent6"/>
                       <w:sz w:val="24"/>
                       <w:szCs w:val="24"/>
                       <w:lang w:val="en-US"/>
@@ -33621,6 +33641,7 @@
                   <m:r>
                     <w:rPr>
                       <w:rFonts w:ascii="Cambria Math"/>
+                      <w:color w:val="70AD47" w:themeColor="accent6"/>
                       <w:sz w:val="24"/>
                       <w:szCs w:val="24"/>
                       <w:lang w:val="en-US"/>
@@ -33635,6 +33656,7 @@
                     <w:rPr>
                       <w:rFonts w:ascii="Cambria Math" w:hAnsi="Cambria Math"/>
                       <w:i/>
+                      <w:color w:val="70AD47" w:themeColor="accent6"/>
                       <w:sz w:val="24"/>
                       <w:szCs w:val="24"/>
                       <w:lang w:val="en-US"/>
@@ -33645,6 +33667,7 @@
                   <m:r>
                     <w:rPr>
                       <w:rFonts w:ascii="Cambria Math"/>
+                      <w:color w:val="70AD47" w:themeColor="accent6"/>
                       <w:sz w:val="24"/>
                       <w:szCs w:val="24"/>
                       <w:lang w:val="en-US"/>
@@ -33657,6 +33680,7 @@
                         <w:rPr>
                           <w:rFonts w:ascii="Cambria Math" w:hAnsi="Cambria Math"/>
                           <w:i/>
+                          <w:color w:val="70AD47" w:themeColor="accent6"/>
                           <w:sz w:val="24"/>
                           <w:szCs w:val="24"/>
                           <w:lang w:val="en-US"/>
@@ -33667,6 +33691,7 @@
                       <m:r>
                         <w:rPr>
                           <w:rFonts w:ascii="Cambria Math"/>
+                          <w:color w:val="70AD47" w:themeColor="accent6"/>
                           <w:sz w:val="24"/>
                           <w:szCs w:val="24"/>
                           <w:lang w:val="en-US"/>
@@ -33678,6 +33703,7 @@
                       <m:r>
                         <w:rPr>
                           <w:rFonts w:ascii="Cambria Math"/>
+                          <w:color w:val="70AD47" w:themeColor="accent6"/>
                           <w:sz w:val="24"/>
                           <w:szCs w:val="24"/>
                           <w:lang w:val="en-US"/>
@@ -33692,6 +33718,7 @@
                         <w:rPr>
                           <w:rFonts w:ascii="Cambria Math" w:hAnsi="Cambria Math"/>
                           <w:i/>
+                          <w:color w:val="70AD47" w:themeColor="accent6"/>
                           <w:sz w:val="24"/>
                           <w:szCs w:val="24"/>
                           <w:lang w:val="en-US"/>
@@ -33702,6 +33729,7 @@
                       <m:r>
                         <w:rPr>
                           <w:rFonts w:ascii="Cambria Math"/>
+                          <w:color w:val="70AD47" w:themeColor="accent6"/>
                           <w:sz w:val="24"/>
                           <w:szCs w:val="24"/>
                           <w:lang w:val="en-US"/>
@@ -33713,6 +33741,7 @@
                       <m:r>
                         <w:rPr>
                           <w:rFonts w:ascii="Cambria Math"/>
+                          <w:color w:val="70AD47" w:themeColor="accent6"/>
                           <w:sz w:val="24"/>
                           <w:szCs w:val="24"/>
                           <w:lang w:val="en-US"/>
@@ -33727,6 +33756,7 @@
                         <w:rPr>
                           <w:rFonts w:ascii="Cambria Math" w:hAnsi="Cambria Math"/>
                           <w:i/>
+                          <w:color w:val="70AD47" w:themeColor="accent6"/>
                           <w:sz w:val="24"/>
                           <w:szCs w:val="24"/>
                           <w:lang w:val="en-US"/>
@@ -33737,6 +33767,7 @@
                       <m:r>
                         <w:rPr>
                           <w:rFonts w:ascii="Cambria Math"/>
+                          <w:color w:val="70AD47" w:themeColor="accent6"/>
                           <w:sz w:val="24"/>
                           <w:szCs w:val="24"/>
                           <w:lang w:val="en-US"/>
@@ -33748,6 +33779,7 @@
                       <m:r>
                         <w:rPr>
                           <w:rFonts w:ascii="Cambria Math"/>
+                          <w:color w:val="70AD47" w:themeColor="accent6"/>
                           <w:sz w:val="24"/>
                           <w:szCs w:val="24"/>
                           <w:lang w:val="en-US"/>
@@ -33766,6 +33798,7 @@
                     <w:rPr>
                       <w:rFonts w:ascii="Cambria Math" w:hAnsi="Cambria Math"/>
                       <w:i/>
+                      <w:color w:val="70AD47" w:themeColor="accent6"/>
                       <w:sz w:val="26"/>
                       <w:szCs w:val="26"/>
                     </w:rPr>
@@ -33778,6 +33811,7 @@
                         <w:rPr>
                           <w:rFonts w:ascii="Cambria Math" w:hAnsi="Cambria Math"/>
                           <w:i/>
+                          <w:color w:val="70AD47" w:themeColor="accent6"/>
                           <w:sz w:val="26"/>
                           <w:szCs w:val="26"/>
                         </w:rPr>
@@ -33787,6 +33821,7 @@
                       <m:r>
                         <w:rPr>
                           <w:rFonts w:ascii="Cambria Math"/>
+                          <w:color w:val="70AD47" w:themeColor="accent6"/>
                           <w:sz w:val="26"/>
                           <w:szCs w:val="26"/>
                         </w:rPr>
@@ -33797,6 +33832,7 @@
                       <m:r>
                         <w:rPr>
                           <w:rFonts w:ascii="Cambria Math"/>
+                          <w:color w:val="70AD47" w:themeColor="accent6"/>
                           <w:sz w:val="26"/>
                           <w:szCs w:val="26"/>
                         </w:rPr>
@@ -34645,6 +34681,7 @@
                         <w:rPr>
                           <w:rFonts w:ascii="Cambria Math" w:eastAsia="Times New Roman"/>
                           <w:noProof/>
+                          <w:color w:val="FF0000"/>
                           <w:sz w:val="26"/>
                           <w:szCs w:val="26"/>
                           <w:lang w:eastAsia="ru-RU"/>
@@ -34654,6 +34691,7 @@
                       <m:r>
                         <w:rPr>
                           <w:rFonts w:ascii="Cambria Math"/>
+                          <w:color w:val="FF0000"/>
                           <w:sz w:val="24"/>
                           <w:szCs w:val="24"/>
                           <w:lang w:val="en-US"/>
@@ -34666,6 +34704,7 @@
                             <w:rPr>
                               <w:rFonts w:ascii="Cambria Math" w:hAnsi="Cambria Math"/>
                               <w:i/>
+                              <w:color w:val="FF0000"/>
                               <w:sz w:val="24"/>
                               <w:szCs w:val="24"/>
                               <w:lang w:val="en-US"/>
@@ -34676,6 +34715,7 @@
                           <m:r>
                             <w:rPr>
                               <w:rFonts w:ascii="Cambria Math"/>
+                              <w:color w:val="FF0000"/>
                               <w:sz w:val="24"/>
                               <w:szCs w:val="24"/>
                               <w:lang w:val="en-US"/>
@@ -34687,6 +34727,7 @@
                           <m:r>
                             <w:rPr>
                               <w:rFonts w:ascii="Cambria Math"/>
+                              <w:color w:val="FF0000"/>
                               <w:sz w:val="24"/>
                               <w:szCs w:val="24"/>
                               <w:lang w:val="en-US"/>
@@ -34701,6 +34742,7 @@
                             <w:rPr>
                               <w:rFonts w:ascii="Cambria Math" w:hAnsi="Cambria Math"/>
                               <w:i/>
+                              <w:color w:val="FF0000"/>
                               <w:sz w:val="24"/>
                               <w:szCs w:val="24"/>
                             </w:rPr>
@@ -34714,6 +34756,7 @@
                                   <w:rFonts w:ascii="Cambria Math" w:eastAsia="Times New Roman" w:hAnsi="Cambria Math"/>
                                   <w:i/>
                                   <w:noProof/>
+                                  <w:color w:val="FF0000"/>
                                   <w:sz w:val="26"/>
                                   <w:szCs w:val="26"/>
                                   <w:lang w:eastAsia="ru-RU"/>
@@ -34725,6 +34768,7 @@
                                 <w:rPr>
                                   <w:rFonts w:ascii="Cambria Math" w:eastAsia="Times New Roman"/>
                                   <w:noProof/>
+                                  <w:color w:val="FF0000"/>
                                   <w:sz w:val="26"/>
                                   <w:szCs w:val="26"/>
                                   <w:lang w:eastAsia="ru-RU"/>
@@ -34737,6 +34781,7 @@
                                 <w:rPr>
                                   <w:rFonts w:ascii="Cambria Math" w:eastAsia="Times New Roman"/>
                                   <w:noProof/>
+                                  <w:color w:val="FF0000"/>
                                   <w:sz w:val="26"/>
                                   <w:szCs w:val="26"/>
                                   <w:lang w:eastAsia="ru-RU"/>
@@ -34749,6 +34794,7 @@
                             <w:rPr>
                               <w:rFonts w:ascii="Cambria Math" w:eastAsia="Times New Roman"/>
                               <w:noProof/>
+                              <w:color w:val="FF0000"/>
                               <w:sz w:val="26"/>
                               <w:szCs w:val="26"/>
                               <w:lang w:eastAsia="ru-RU"/>
@@ -34762,6 +34808,7 @@
                                   <w:rFonts w:ascii="Cambria Math" w:eastAsia="Times New Roman" w:hAnsi="Cambria Math"/>
                                   <w:i/>
                                   <w:noProof/>
+                                  <w:color w:val="FF0000"/>
                                   <w:sz w:val="26"/>
                                   <w:szCs w:val="26"/>
                                   <w:lang w:eastAsia="ru-RU"/>
@@ -34773,6 +34820,7 @@
                                 <w:rPr>
                                   <w:rFonts w:ascii="Cambria Math" w:eastAsia="Times New Roman"/>
                                   <w:noProof/>
+                                  <w:color w:val="FF0000"/>
                                   <w:sz w:val="26"/>
                                   <w:szCs w:val="26"/>
                                   <w:lang w:eastAsia="ru-RU"/>
@@ -34785,6 +34833,7 @@
                                 <w:rPr>
                                   <w:rFonts w:ascii="Cambria Math" w:eastAsia="Times New Roman"/>
                                   <w:noProof/>
+                                  <w:color w:val="FF0000"/>
                                   <w:sz w:val="26"/>
                                   <w:szCs w:val="26"/>
                                   <w:lang w:eastAsia="ru-RU"/>
@@ -34818,18 +34867,1204 @@
     <w:p>
       <w:pPr>
         <w:jc w:val="both"/>
+        <w:rPr>
+          <w:lang w:val="en-US"/>
+        </w:rPr>
       </w:pPr>
     </w:p>
     <w:p>
       <w:pPr>
         <w:jc w:val="both"/>
+        <w:rPr>
+          <w:i/>
+          <w:lang w:val="en-US"/>
+        </w:rPr>
       </w:pPr>
+      <m:oMathPara>
+        <m:oMath>
+          <m:r>
+            <w:rPr>
+              <w:rFonts w:ascii="Cambria Math"/>
+              <w:color w:val="70AD47" w:themeColor="accent6"/>
+              <w:sz w:val="24"/>
+              <w:szCs w:val="24"/>
+              <w:lang w:val="en-US"/>
+            </w:rPr>
+            <m:t>-</m:t>
+          </m:r>
+          <m:sSup>
+            <m:sSupPr>
+              <m:ctrlPr>
+                <w:rPr>
+                  <w:rFonts w:ascii="Cambria Math" w:hAnsi="Cambria Math"/>
+                  <w:i/>
+                  <w:color w:val="70AD47" w:themeColor="accent6"/>
+                  <w:sz w:val="24"/>
+                  <w:szCs w:val="24"/>
+                  <w:lang w:val="en-US"/>
+                </w:rPr>
+              </m:ctrlPr>
+            </m:sSupPr>
+            <m:e>
+              <m:r>
+                <w:rPr>
+                  <w:rFonts w:ascii="Cambria Math" w:eastAsiaTheme="minorEastAsia" w:hAnsi="Cambria Math"/>
+                  <w:color w:val="70AD47" w:themeColor="accent6"/>
+                  <w:sz w:val="24"/>
+                  <w:szCs w:val="24"/>
+                  <w:lang w:val="en-US"/>
+                </w:rPr>
+                <m:t>R</m:t>
+              </m:r>
+            </m:e>
+            <m:sup>
+              <m:r>
+                <w:rPr>
+                  <w:rFonts w:ascii="Cambria Math" w:hAnsi="Cambria Math"/>
+                  <w:color w:val="70AD47" w:themeColor="accent6"/>
+                  <w:sz w:val="24"/>
+                  <w:szCs w:val="24"/>
+                  <w:lang w:val="en-US"/>
+                </w:rPr>
+                <m:t>τ</m:t>
+              </m:r>
+            </m:sup>
+          </m:sSup>
+          <m:f>
+            <m:fPr>
+              <m:ctrlPr>
+                <w:rPr>
+                  <w:rFonts w:ascii="Cambria Math" w:hAnsi="Cambria Math"/>
+                  <w:i/>
+                  <w:color w:val="70AD47" w:themeColor="accent6"/>
+                  <w:sz w:val="24"/>
+                  <w:szCs w:val="24"/>
+                  <w:lang w:val="en-US"/>
+                </w:rPr>
+              </m:ctrlPr>
+            </m:fPr>
+            <m:num>
+              <m:r>
+                <w:rPr>
+                  <w:rFonts w:ascii="Cambria Math"/>
+                  <w:color w:val="70AD47" w:themeColor="accent6"/>
+                  <w:sz w:val="24"/>
+                  <w:szCs w:val="24"/>
+                  <w:lang w:val="en-US"/>
+                </w:rPr>
+                <m:t>∂</m:t>
+              </m:r>
+            </m:num>
+            <m:den>
+              <m:r>
+                <w:rPr>
+                  <w:rFonts w:ascii="Cambria Math"/>
+                  <w:color w:val="70AD47" w:themeColor="accent6"/>
+                  <w:sz w:val="24"/>
+                  <w:szCs w:val="24"/>
+                  <w:lang w:val="en-US"/>
+                </w:rPr>
+                <m:t>∂t</m:t>
+              </m:r>
+            </m:den>
+          </m:f>
+          <m:d>
+            <m:dPr>
+              <m:ctrlPr>
+                <w:rPr>
+                  <w:rFonts w:ascii="Cambria Math" w:hAnsi="Cambria Math"/>
+                  <w:i/>
+                  <w:color w:val="70AD47" w:themeColor="accent6"/>
+                  <w:sz w:val="24"/>
+                  <w:szCs w:val="24"/>
+                  <w:lang w:val="en-US"/>
+                </w:rPr>
+              </m:ctrlPr>
+            </m:dPr>
+            <m:e>
+              <m:r>
+                <w:rPr>
+                  <w:rFonts w:ascii="Cambria Math"/>
+                  <w:color w:val="70AD47" w:themeColor="accent6"/>
+                  <w:sz w:val="24"/>
+                  <w:szCs w:val="24"/>
+                  <w:lang w:val="en-US"/>
+                </w:rPr>
+                <m:t>m</m:t>
+              </m:r>
+              <m:sSub>
+                <m:sSubPr>
+                  <m:ctrlPr>
+                    <w:rPr>
+                      <w:rFonts w:ascii="Cambria Math" w:hAnsi="Cambria Math"/>
+                      <w:i/>
+                      <w:color w:val="70AD47" w:themeColor="accent6"/>
+                      <w:sz w:val="24"/>
+                      <w:szCs w:val="24"/>
+                      <w:lang w:val="en-US"/>
+                    </w:rPr>
+                  </m:ctrlPr>
+                </m:sSubPr>
+                <m:e>
+                  <m:r>
+                    <w:rPr>
+                      <w:rFonts w:ascii="Cambria Math"/>
+                      <w:color w:val="70AD47" w:themeColor="accent6"/>
+                      <w:sz w:val="24"/>
+                      <w:szCs w:val="24"/>
+                      <w:lang w:val="en-US"/>
+                    </w:rPr>
+                    <m:t>S</m:t>
+                  </m:r>
+                </m:e>
+                <m:sub>
+                  <m:r>
+                    <w:rPr>
+                      <w:rFonts w:ascii="Cambria Math"/>
+                      <w:color w:val="70AD47" w:themeColor="accent6"/>
+                      <w:sz w:val="24"/>
+                      <w:szCs w:val="24"/>
+                      <w:lang w:val="en-US"/>
+                    </w:rPr>
+                    <m:t>o</m:t>
+                  </m:r>
+                </m:sub>
+              </m:sSub>
+              <m:sSub>
+                <m:sSubPr>
+                  <m:ctrlPr>
+                    <w:rPr>
+                      <w:rFonts w:ascii="Cambria Math" w:hAnsi="Cambria Math"/>
+                      <w:i/>
+                      <w:color w:val="70AD47" w:themeColor="accent6"/>
+                      <w:sz w:val="24"/>
+                      <w:szCs w:val="24"/>
+                      <w:lang w:val="en-US"/>
+                    </w:rPr>
+                  </m:ctrlPr>
+                </m:sSubPr>
+                <m:e>
+                  <m:r>
+                    <w:rPr>
+                      <w:rFonts w:ascii="Cambria Math"/>
+                      <w:color w:val="70AD47" w:themeColor="accent6"/>
+                      <w:sz w:val="24"/>
+                      <w:szCs w:val="24"/>
+                      <w:lang w:val="en-US"/>
+                    </w:rPr>
+                    <m:t>ρ</m:t>
+                  </m:r>
+                </m:e>
+                <m:sub>
+                  <m:r>
+                    <w:rPr>
+                      <w:rFonts w:ascii="Cambria Math"/>
+                      <w:color w:val="70AD47" w:themeColor="accent6"/>
+                      <w:sz w:val="24"/>
+                      <w:szCs w:val="24"/>
+                      <w:lang w:val="en-US"/>
+                    </w:rPr>
+                    <m:t>p</m:t>
+                  </m:r>
+                </m:sub>
+              </m:sSub>
+            </m:e>
+          </m:d>
+          <m:d>
+            <m:dPr>
+              <m:begChr m:val="|"/>
+              <m:endChr m:val="|"/>
+              <m:ctrlPr>
+                <w:rPr>
+                  <w:rFonts w:ascii="Cambria Math" w:hAnsi="Cambria Math"/>
+                  <w:i/>
+                  <w:color w:val="70AD47" w:themeColor="accent6"/>
+                  <w:sz w:val="26"/>
+                  <w:szCs w:val="26"/>
+                </w:rPr>
+              </m:ctrlPr>
+            </m:dPr>
+            <m:e>
+              <m:sSub>
+                <m:sSubPr>
+                  <m:ctrlPr>
+                    <w:rPr>
+                      <w:rFonts w:ascii="Cambria Math" w:hAnsi="Cambria Math"/>
+                      <w:i/>
+                      <w:color w:val="70AD47" w:themeColor="accent6"/>
+                      <w:sz w:val="26"/>
+                      <w:szCs w:val="26"/>
+                    </w:rPr>
+                  </m:ctrlPr>
+                </m:sSubPr>
+                <m:e>
+                  <m:r>
+                    <w:rPr>
+                      <w:rFonts w:ascii="Cambria Math"/>
+                      <w:color w:val="70AD47" w:themeColor="accent6"/>
+                      <w:sz w:val="26"/>
+                      <w:szCs w:val="26"/>
+                    </w:rPr>
+                    <m:t>V</m:t>
+                  </m:r>
+                </m:e>
+                <m:sub>
+                  <m:r>
+                    <w:rPr>
+                      <w:rFonts w:ascii="Cambria Math"/>
+                      <w:color w:val="70AD47" w:themeColor="accent6"/>
+                      <w:sz w:val="26"/>
+                      <w:szCs w:val="26"/>
+                    </w:rPr>
+                    <m:t>i</m:t>
+                  </m:r>
+                </m:sub>
+              </m:sSub>
+            </m:e>
+          </m:d>
+          <m:r>
+            <w:rPr>
+              <w:rFonts w:ascii="Cambria Math"/>
+              <w:color w:val="70AD47" w:themeColor="accent6"/>
+              <w:sz w:val="24"/>
+              <w:szCs w:val="24"/>
+              <w:lang w:val="en-US"/>
+            </w:rPr>
+            <m:t>-</m:t>
+          </m:r>
+          <m:f>
+            <m:fPr>
+              <m:ctrlPr>
+                <w:rPr>
+                  <w:rFonts w:ascii="Cambria Math" w:hAnsi="Cambria Math"/>
+                  <w:i/>
+                  <w:color w:val="70AD47" w:themeColor="accent6"/>
+                  <w:sz w:val="24"/>
+                  <w:szCs w:val="24"/>
+                  <w:lang w:val="en-US"/>
+                </w:rPr>
+              </m:ctrlPr>
+            </m:fPr>
+            <m:num>
+              <m:r>
+                <w:rPr>
+                  <w:rFonts w:ascii="Cambria Math"/>
+                  <w:color w:val="70AD47" w:themeColor="accent6"/>
+                  <w:sz w:val="24"/>
+                  <w:szCs w:val="24"/>
+                  <w:lang w:val="en-US"/>
+                </w:rPr>
+                <m:t>∂</m:t>
+              </m:r>
+            </m:num>
+            <m:den>
+              <m:r>
+                <w:rPr>
+                  <w:rFonts w:ascii="Cambria Math"/>
+                  <w:color w:val="70AD47" w:themeColor="accent6"/>
+                  <w:sz w:val="24"/>
+                  <w:szCs w:val="24"/>
+                  <w:lang w:val="en-US"/>
+                </w:rPr>
+                <m:t>∂t</m:t>
+              </m:r>
+            </m:den>
+          </m:f>
+          <m:d>
+            <m:dPr>
+              <m:ctrlPr>
+                <w:rPr>
+                  <w:rFonts w:ascii="Cambria Math" w:hAnsi="Cambria Math"/>
+                  <w:i/>
+                  <w:color w:val="70AD47" w:themeColor="accent6"/>
+                  <w:sz w:val="24"/>
+                  <w:szCs w:val="24"/>
+                  <w:lang w:val="en-US"/>
+                </w:rPr>
+              </m:ctrlPr>
+            </m:dPr>
+            <m:e>
+              <m:r>
+                <w:rPr>
+                  <w:rFonts w:ascii="Cambria Math"/>
+                  <w:color w:val="70AD47" w:themeColor="accent6"/>
+                  <w:sz w:val="24"/>
+                  <w:szCs w:val="24"/>
+                  <w:lang w:val="en-US"/>
+                </w:rPr>
+                <m:t>m</m:t>
+              </m:r>
+              <m:sSub>
+                <m:sSubPr>
+                  <m:ctrlPr>
+                    <w:rPr>
+                      <w:rFonts w:ascii="Cambria Math" w:hAnsi="Cambria Math"/>
+                      <w:i/>
+                      <w:color w:val="70AD47" w:themeColor="accent6"/>
+                      <w:sz w:val="24"/>
+                      <w:szCs w:val="24"/>
+                      <w:lang w:val="en-US"/>
+                    </w:rPr>
+                  </m:ctrlPr>
+                </m:sSubPr>
+                <m:e>
+                  <m:r>
+                    <w:rPr>
+                      <w:rFonts w:ascii="Cambria Math"/>
+                      <w:color w:val="70AD47" w:themeColor="accent6"/>
+                      <w:sz w:val="24"/>
+                      <w:szCs w:val="24"/>
+                      <w:lang w:val="en-US"/>
+                    </w:rPr>
+                    <m:t>S</m:t>
+                  </m:r>
+                </m:e>
+                <m:sub>
+                  <m:r>
+                    <w:rPr>
+                      <w:rFonts w:ascii="Cambria Math"/>
+                      <w:color w:val="70AD47" w:themeColor="accent6"/>
+                      <w:sz w:val="24"/>
+                      <w:szCs w:val="24"/>
+                      <w:lang w:val="en-US"/>
+                    </w:rPr>
+                    <m:t>o</m:t>
+                  </m:r>
+                </m:sub>
+              </m:sSub>
+              <m:sSub>
+                <m:sSubPr>
+                  <m:ctrlPr>
+                    <w:rPr>
+                      <w:rFonts w:ascii="Cambria Math" w:hAnsi="Cambria Math"/>
+                      <w:i/>
+                      <w:color w:val="70AD47" w:themeColor="accent6"/>
+                      <w:sz w:val="24"/>
+                      <w:szCs w:val="24"/>
+                      <w:lang w:val="en-US"/>
+                    </w:rPr>
+                  </m:ctrlPr>
+                </m:sSubPr>
+                <m:e>
+                  <m:r>
+                    <w:rPr>
+                      <w:rFonts w:ascii="Cambria Math"/>
+                      <w:color w:val="70AD47" w:themeColor="accent6"/>
+                      <w:sz w:val="24"/>
+                      <w:szCs w:val="24"/>
+                      <w:lang w:val="en-US"/>
+                    </w:rPr>
+                    <m:t>w</m:t>
+                  </m:r>
+                </m:e>
+                <m:sub>
+                  <m:r>
+                    <w:rPr>
+                      <w:rFonts w:ascii="Cambria Math"/>
+                      <w:color w:val="70AD47" w:themeColor="accent6"/>
+                      <w:sz w:val="24"/>
+                      <w:szCs w:val="24"/>
+                      <w:lang w:val="en-US"/>
+                    </w:rPr>
+                    <m:t>p</m:t>
+                  </m:r>
+                </m:sub>
+              </m:sSub>
+              <m:sSub>
+                <m:sSubPr>
+                  <m:ctrlPr>
+                    <w:rPr>
+                      <w:rFonts w:ascii="Cambria Math" w:hAnsi="Cambria Math"/>
+                      <w:i/>
+                      <w:color w:val="70AD47" w:themeColor="accent6"/>
+                      <w:sz w:val="24"/>
+                      <w:szCs w:val="24"/>
+                      <w:lang w:val="en-US"/>
+                    </w:rPr>
+                  </m:ctrlPr>
+                </m:sSubPr>
+                <m:e>
+                  <m:r>
+                    <w:rPr>
+                      <w:rFonts w:ascii="Cambria Math"/>
+                      <w:color w:val="70AD47" w:themeColor="accent6"/>
+                      <w:sz w:val="24"/>
+                      <w:szCs w:val="24"/>
+                      <w:lang w:val="en-US"/>
+                    </w:rPr>
+                    <m:t>ρ</m:t>
+                  </m:r>
+                </m:e>
+                <m:sub>
+                  <m:r>
+                    <w:rPr>
+                      <w:rFonts w:ascii="Cambria Math"/>
+                      <w:color w:val="70AD47" w:themeColor="accent6"/>
+                      <w:sz w:val="24"/>
+                      <w:szCs w:val="24"/>
+                      <w:lang w:val="en-US"/>
+                    </w:rPr>
+                    <m:t>o</m:t>
+                  </m:r>
+                </m:sub>
+              </m:sSub>
+            </m:e>
+          </m:d>
+          <m:d>
+            <m:dPr>
+              <m:begChr m:val="|"/>
+              <m:endChr m:val="|"/>
+              <m:ctrlPr>
+                <w:rPr>
+                  <w:rFonts w:ascii="Cambria Math" w:hAnsi="Cambria Math"/>
+                  <w:i/>
+                  <w:color w:val="70AD47" w:themeColor="accent6"/>
+                  <w:sz w:val="26"/>
+                  <w:szCs w:val="26"/>
+                </w:rPr>
+              </m:ctrlPr>
+            </m:dPr>
+            <m:e>
+              <m:sSub>
+                <m:sSubPr>
+                  <m:ctrlPr>
+                    <w:rPr>
+                      <w:rFonts w:ascii="Cambria Math" w:hAnsi="Cambria Math"/>
+                      <w:i/>
+                      <w:color w:val="70AD47" w:themeColor="accent6"/>
+                      <w:sz w:val="26"/>
+                      <w:szCs w:val="26"/>
+                    </w:rPr>
+                  </m:ctrlPr>
+                </m:sSubPr>
+                <m:e>
+                  <m:r>
+                    <w:rPr>
+                      <w:rFonts w:ascii="Cambria Math"/>
+                      <w:color w:val="70AD47" w:themeColor="accent6"/>
+                      <w:sz w:val="26"/>
+                      <w:szCs w:val="26"/>
+                    </w:rPr>
+                    <m:t>V</m:t>
+                  </m:r>
+                </m:e>
+                <m:sub>
+                  <m:r>
+                    <w:rPr>
+                      <w:rFonts w:ascii="Cambria Math"/>
+                      <w:color w:val="70AD47" w:themeColor="accent6"/>
+                      <w:sz w:val="26"/>
+                      <w:szCs w:val="26"/>
+                    </w:rPr>
+                    <m:t>i</m:t>
+                  </m:r>
+                </m:sub>
+              </m:sSub>
+            </m:e>
+          </m:d>
+          <m:r>
+            <w:rPr>
+              <w:rFonts w:ascii="Cambria Math" w:hAnsi="Cambria Math"/>
+              <w:sz w:val="26"/>
+              <w:szCs w:val="26"/>
+              <w:lang w:val="en-US"/>
+            </w:rPr>
+            <m:t xml:space="preserve"> = </m:t>
+          </m:r>
+          <m:r>
+            <w:rPr>
+              <w:rFonts w:ascii="Cambria Math" w:eastAsiaTheme="minorEastAsia" w:hAnsi="Cambria Math"/>
+              <w:sz w:val="26"/>
+              <w:szCs w:val="26"/>
+              <w:lang w:val="en-US"/>
+            </w:rPr>
+            <m:t>-</m:t>
+          </m:r>
+          <m:d>
+            <m:dPr>
+              <m:ctrlPr>
+                <w:rPr>
+                  <w:rFonts w:ascii="Cambria Math" w:eastAsiaTheme="minorEastAsia" w:hAnsi="Cambria Math"/>
+                  <w:i/>
+                  <w:sz w:val="26"/>
+                  <w:szCs w:val="26"/>
+                  <w:lang w:val="en-US"/>
+                </w:rPr>
+              </m:ctrlPr>
+            </m:dPr>
+            <m:e>
+              <m:r>
+                <w:rPr>
+                  <w:rFonts w:ascii="Cambria Math" w:eastAsiaTheme="minorEastAsia" w:hAnsi="Cambria Math"/>
+                  <w:sz w:val="26"/>
+                  <w:szCs w:val="26"/>
+                  <w:lang w:val="en-US"/>
+                </w:rPr>
+                <m:t>R</m:t>
+              </m:r>
+              <m:sSub>
+                <m:sSubPr>
+                  <m:ctrlPr>
+                    <w:rPr>
+                      <w:rFonts w:ascii="Cambria Math" w:eastAsiaTheme="minorEastAsia" w:hAnsi="Cambria Math"/>
+                      <w:i/>
+                      <w:sz w:val="26"/>
+                      <w:szCs w:val="26"/>
+                      <w:lang w:val="en-US"/>
+                    </w:rPr>
+                  </m:ctrlPr>
+                </m:sSubPr>
+                <m:e>
+                  <m:r>
+                    <w:rPr>
+                      <w:rFonts w:ascii="Cambria Math" w:eastAsiaTheme="minorEastAsia" w:hAnsi="Cambria Math"/>
+                      <w:sz w:val="26"/>
+                      <w:szCs w:val="26"/>
+                      <w:lang w:val="en-US"/>
+                    </w:rPr>
+                    <m:t>ρ</m:t>
+                  </m:r>
+                </m:e>
+                <m:sub>
+                  <m:r>
+                    <w:rPr>
+                      <w:rFonts w:ascii="Cambria Math" w:eastAsiaTheme="minorEastAsia" w:hAnsi="Cambria Math"/>
+                      <w:sz w:val="26"/>
+                      <w:szCs w:val="26"/>
+                      <w:lang w:val="en-US"/>
+                    </w:rPr>
+                    <m:t>p</m:t>
+                  </m:r>
+                </m:sub>
+              </m:sSub>
+              <m:r>
+                <w:rPr>
+                  <w:rFonts w:ascii="Cambria Math" w:eastAsiaTheme="minorEastAsia" w:hAnsi="Cambria Math"/>
+                  <w:sz w:val="26"/>
+                  <w:szCs w:val="26"/>
+                  <w:lang w:val="en-US"/>
+                </w:rPr>
+                <m:t>+</m:t>
+              </m:r>
+              <m:sSub>
+                <m:sSubPr>
+                  <m:ctrlPr>
+                    <w:rPr>
+                      <w:rFonts w:ascii="Cambria Math" w:eastAsiaTheme="minorEastAsia" w:hAnsi="Cambria Math"/>
+                      <w:i/>
+                      <w:sz w:val="26"/>
+                      <w:szCs w:val="26"/>
+                      <w:lang w:val="en-US"/>
+                    </w:rPr>
+                  </m:ctrlPr>
+                </m:sSubPr>
+                <m:e>
+                  <m:r>
+                    <w:rPr>
+                      <w:rFonts w:ascii="Cambria Math" w:eastAsiaTheme="minorEastAsia" w:hAnsi="Cambria Math"/>
+                      <w:sz w:val="26"/>
+                      <w:szCs w:val="26"/>
+                      <w:lang w:val="en-US"/>
+                    </w:rPr>
+                    <m:t>ρ</m:t>
+                  </m:r>
+                </m:e>
+                <m:sub>
+                  <m:r>
+                    <w:rPr>
+                      <w:rFonts w:ascii="Cambria Math" w:eastAsiaTheme="minorEastAsia" w:hAnsi="Cambria Math"/>
+                      <w:sz w:val="26"/>
+                      <w:szCs w:val="26"/>
+                      <w:lang w:val="en-US"/>
+                    </w:rPr>
+                    <m:t>o</m:t>
+                  </m:r>
+                </m:sub>
+              </m:sSub>
+              <m:sSub>
+                <m:sSubPr>
+                  <m:ctrlPr>
+                    <w:rPr>
+                      <w:rFonts w:ascii="Cambria Math" w:eastAsiaTheme="minorEastAsia" w:hAnsi="Cambria Math"/>
+                      <w:i/>
+                      <w:sz w:val="26"/>
+                      <w:szCs w:val="26"/>
+                      <w:lang w:val="en-US"/>
+                    </w:rPr>
+                  </m:ctrlPr>
+                </m:sSubPr>
+                <m:e>
+                  <m:r>
+                    <w:rPr>
+                      <w:rFonts w:ascii="Cambria Math" w:eastAsiaTheme="minorEastAsia" w:hAnsi="Cambria Math"/>
+                      <w:sz w:val="26"/>
+                      <w:szCs w:val="26"/>
+                      <w:lang w:val="en-US"/>
+                    </w:rPr>
+                    <m:t>w</m:t>
+                  </m:r>
+                </m:e>
+                <m:sub>
+                  <m:r>
+                    <w:rPr>
+                      <w:rFonts w:ascii="Cambria Math" w:eastAsiaTheme="minorEastAsia" w:hAnsi="Cambria Math"/>
+                      <w:sz w:val="26"/>
+                      <w:szCs w:val="26"/>
+                      <w:lang w:val="en-US"/>
+                    </w:rPr>
+                    <m:t>p</m:t>
+                  </m:r>
+                </m:sub>
+              </m:sSub>
+            </m:e>
+          </m:d>
+          <m:f>
+            <m:fPr>
+              <m:ctrlPr>
+                <w:rPr>
+                  <w:rFonts w:ascii="Cambria Math" w:eastAsiaTheme="minorEastAsia" w:hAnsi="Cambria Math"/>
+                  <w:i/>
+                  <w:sz w:val="26"/>
+                  <w:szCs w:val="26"/>
+                  <w:lang w:val="en-US"/>
+                </w:rPr>
+              </m:ctrlPr>
+            </m:fPr>
+            <m:num>
+              <m:sSup>
+                <m:sSupPr>
+                  <m:ctrlPr>
+                    <w:rPr>
+                      <w:rFonts w:ascii="Cambria Math" w:eastAsiaTheme="minorEastAsia" w:hAnsi="Cambria Math"/>
+                      <w:i/>
+                      <w:sz w:val="26"/>
+                      <w:szCs w:val="26"/>
+                      <w:lang w:val="en-US"/>
+                    </w:rPr>
+                  </m:ctrlPr>
+                </m:sSupPr>
+                <m:e>
+                  <m:r>
+                    <w:rPr>
+                      <w:rFonts w:ascii="Cambria Math" w:eastAsiaTheme="minorEastAsia" w:hAnsi="Cambria Math"/>
+                      <w:sz w:val="26"/>
+                      <w:szCs w:val="26"/>
+                      <w:lang w:val="en-US"/>
+                    </w:rPr>
+                    <m:t>m</m:t>
+                  </m:r>
+                </m:e>
+                <m:sup>
+                  <m:r>
+                    <w:rPr>
+                      <w:rFonts w:ascii="Cambria Math" w:hAnsi="Cambria Math"/>
+                      <w:sz w:val="24"/>
+                      <w:szCs w:val="24"/>
+                      <w:lang w:val="en-US"/>
+                    </w:rPr>
+                    <m:t>τ</m:t>
+                  </m:r>
+                </m:sup>
+              </m:sSup>
+              <m:d>
+                <m:dPr>
+                  <m:ctrlPr>
+                    <w:rPr>
+                      <w:rFonts w:ascii="Cambria Math" w:eastAsiaTheme="minorEastAsia" w:hAnsi="Cambria Math"/>
+                      <w:i/>
+                      <w:sz w:val="26"/>
+                      <w:szCs w:val="26"/>
+                      <w:lang w:val="en-US"/>
+                    </w:rPr>
+                  </m:ctrlPr>
+                </m:dPr>
+                <m:e>
+                  <m:r>
+                    <w:rPr>
+                      <w:rFonts w:ascii="Cambria Math" w:eastAsiaTheme="minorEastAsia" w:hAnsi="Cambria Math"/>
+                      <w:sz w:val="26"/>
+                      <w:szCs w:val="26"/>
+                      <w:lang w:val="en-US"/>
+                    </w:rPr>
+                    <m:t>1-</m:t>
+                  </m:r>
+                  <m:sSup>
+                    <m:sSupPr>
+                      <m:ctrlPr>
+                        <w:rPr>
+                          <w:rFonts w:ascii="Cambria Math" w:eastAsiaTheme="minorEastAsia" w:hAnsi="Cambria Math"/>
+                          <w:i/>
+                          <w:sz w:val="26"/>
+                          <w:szCs w:val="26"/>
+                          <w:lang w:val="en-US"/>
+                        </w:rPr>
+                      </m:ctrlPr>
+                    </m:sSupPr>
+                    <m:e>
+                      <m:r>
+                        <w:rPr>
+                          <w:rFonts w:ascii="Cambria Math" w:eastAsiaTheme="minorEastAsia" w:hAnsi="Cambria Math"/>
+                          <w:sz w:val="26"/>
+                          <w:szCs w:val="26"/>
+                          <w:lang w:val="en-US"/>
+                        </w:rPr>
+                        <m:t>S</m:t>
+                      </m:r>
+                    </m:e>
+                    <m:sup>
+                      <m:r>
+                        <w:rPr>
+                          <w:rFonts w:ascii="Cambria Math" w:hAnsi="Cambria Math"/>
+                          <w:sz w:val="24"/>
+                          <w:szCs w:val="24"/>
+                          <w:lang w:val="en-US"/>
+                        </w:rPr>
+                        <m:t>τ</m:t>
+                      </m:r>
+                    </m:sup>
+                  </m:sSup>
+                </m:e>
+              </m:d>
+              <m:r>
+                <w:rPr>
+                  <w:rFonts w:ascii="Cambria Math" w:eastAsiaTheme="minorEastAsia" w:hAnsi="Cambria Math"/>
+                  <w:sz w:val="26"/>
+                  <w:szCs w:val="26"/>
+                  <w:lang w:val="en-US"/>
+                </w:rPr>
+                <m:t>-</m:t>
+              </m:r>
+              <m:sSup>
+                <m:sSupPr>
+                  <m:ctrlPr>
+                    <w:rPr>
+                      <w:rFonts w:ascii="Cambria Math" w:eastAsiaTheme="minorEastAsia" w:hAnsi="Cambria Math"/>
+                      <w:i/>
+                      <w:sz w:val="26"/>
+                      <w:szCs w:val="26"/>
+                      <w:lang w:val="en-US"/>
+                    </w:rPr>
+                  </m:ctrlPr>
+                </m:sSupPr>
+                <m:e>
+                  <m:r>
+                    <w:rPr>
+                      <w:rFonts w:ascii="Cambria Math" w:eastAsiaTheme="minorEastAsia" w:hAnsi="Cambria Math"/>
+                      <w:sz w:val="26"/>
+                      <w:szCs w:val="26"/>
+                      <w:lang w:val="en-US"/>
+                    </w:rPr>
+                    <m:t>m</m:t>
+                  </m:r>
+                </m:e>
+                <m:sup>
+                  <m:r>
+                    <w:rPr>
+                      <w:rFonts w:ascii="Cambria Math" w:hAnsi="Cambria Math"/>
+                      <w:sz w:val="24"/>
+                      <w:szCs w:val="24"/>
+                      <w:lang w:val="en-US"/>
+                    </w:rPr>
+                    <m:t>τ</m:t>
+                  </m:r>
+                  <m:r>
+                    <w:rPr>
+                      <w:rFonts w:ascii="Cambria Math" w:hAnsi="Cambria Math"/>
+                      <w:sz w:val="24"/>
+                      <w:szCs w:val="24"/>
+                      <w:lang w:val="en-US"/>
+                    </w:rPr>
+                    <m:t>-1</m:t>
+                  </m:r>
+                </m:sup>
+              </m:sSup>
+              <m:d>
+                <m:dPr>
+                  <m:ctrlPr>
+                    <w:rPr>
+                      <w:rFonts w:ascii="Cambria Math" w:eastAsiaTheme="minorEastAsia" w:hAnsi="Cambria Math"/>
+                      <w:i/>
+                      <w:sz w:val="26"/>
+                      <w:szCs w:val="26"/>
+                      <w:lang w:val="en-US"/>
+                    </w:rPr>
+                  </m:ctrlPr>
+                </m:dPr>
+                <m:e>
+                  <m:r>
+                    <w:rPr>
+                      <w:rFonts w:ascii="Cambria Math" w:eastAsiaTheme="minorEastAsia" w:hAnsi="Cambria Math"/>
+                      <w:sz w:val="26"/>
+                      <w:szCs w:val="26"/>
+                      <w:lang w:val="en-US"/>
+                    </w:rPr>
+                    <m:t>1-</m:t>
+                  </m:r>
+                  <m:sSup>
+                    <m:sSupPr>
+                      <m:ctrlPr>
+                        <w:rPr>
+                          <w:rFonts w:ascii="Cambria Math" w:eastAsiaTheme="minorEastAsia" w:hAnsi="Cambria Math"/>
+                          <w:i/>
+                          <w:sz w:val="26"/>
+                          <w:szCs w:val="26"/>
+                          <w:lang w:val="en-US"/>
+                        </w:rPr>
+                      </m:ctrlPr>
+                    </m:sSupPr>
+                    <m:e>
+                      <m:r>
+                        <w:rPr>
+                          <w:rFonts w:ascii="Cambria Math" w:eastAsiaTheme="minorEastAsia" w:hAnsi="Cambria Math"/>
+                          <w:sz w:val="26"/>
+                          <w:szCs w:val="26"/>
+                          <w:lang w:val="en-US"/>
+                        </w:rPr>
+                        <m:t>S</m:t>
+                      </m:r>
+                    </m:e>
+                    <m:sup>
+                      <m:r>
+                        <w:rPr>
+                          <w:rFonts w:ascii="Cambria Math" w:hAnsi="Cambria Math"/>
+                          <w:sz w:val="24"/>
+                          <w:szCs w:val="24"/>
+                          <w:lang w:val="en-US"/>
+                        </w:rPr>
+                        <m:t>τ</m:t>
+                      </m:r>
+                      <m:r>
+                        <w:rPr>
+                          <w:rFonts w:ascii="Cambria Math" w:hAnsi="Cambria Math"/>
+                          <w:sz w:val="24"/>
+                          <w:szCs w:val="24"/>
+                          <w:lang w:val="en-US"/>
+                        </w:rPr>
+                        <m:t>-1</m:t>
+                      </m:r>
+                    </m:sup>
+                  </m:sSup>
+                </m:e>
+              </m:d>
+            </m:num>
+            <m:den>
+              <m:r>
+                <w:rPr>
+                  <w:rFonts w:ascii="Cambria Math" w:eastAsiaTheme="minorEastAsia" w:hAnsi="Cambria Math"/>
+                  <w:sz w:val="26"/>
+                  <w:szCs w:val="26"/>
+                  <w:lang w:val="en-US"/>
+                </w:rPr>
+                <m:t>Δt</m:t>
+              </m:r>
+            </m:den>
+          </m:f>
+          <m:r>
+            <w:rPr>
+              <w:rFonts w:ascii="Cambria Math" w:eastAsiaTheme="minorEastAsia" w:hAnsi="Cambria Math"/>
+              <w:sz w:val="26"/>
+              <w:szCs w:val="26"/>
+              <w:lang w:val="en-US"/>
+            </w:rPr>
+            <m:t>-</m:t>
+          </m:r>
+          <m:sSub>
+            <m:sSubPr>
+              <m:ctrlPr>
+                <w:rPr>
+                  <w:rFonts w:ascii="Cambria Math" w:eastAsiaTheme="minorEastAsia" w:hAnsi="Cambria Math"/>
+                  <w:i/>
+                  <w:sz w:val="26"/>
+                  <w:szCs w:val="26"/>
+                  <w:lang w:val="en-US"/>
+                </w:rPr>
+              </m:ctrlPr>
+            </m:sSubPr>
+            <m:e>
+              <m:r>
+                <w:rPr>
+                  <w:rFonts w:ascii="Cambria Math" w:eastAsiaTheme="minorEastAsia" w:hAnsi="Cambria Math"/>
+                  <w:sz w:val="26"/>
+                  <w:szCs w:val="26"/>
+                  <w:lang w:val="en-US"/>
+                </w:rPr>
+                <m:t>ρ</m:t>
+              </m:r>
+            </m:e>
+            <m:sub>
+              <m:r>
+                <w:rPr>
+                  <w:rFonts w:ascii="Cambria Math" w:eastAsiaTheme="minorEastAsia" w:hAnsi="Cambria Math"/>
+                  <w:sz w:val="26"/>
+                  <w:szCs w:val="26"/>
+                  <w:lang w:val="en-US"/>
+                </w:rPr>
+                <m:t>o</m:t>
+              </m:r>
+            </m:sub>
+          </m:sSub>
+          <m:sSub>
+            <m:sSubPr>
+              <m:ctrlPr>
+                <w:rPr>
+                  <w:rFonts w:ascii="Cambria Math" w:eastAsiaTheme="minorEastAsia" w:hAnsi="Cambria Math"/>
+                  <w:i/>
+                  <w:sz w:val="26"/>
+                  <w:szCs w:val="26"/>
+                  <w:lang w:val="en-US"/>
+                </w:rPr>
+              </m:ctrlPr>
+            </m:sSubPr>
+            <m:e>
+              <m:r>
+                <w:rPr>
+                  <w:rFonts w:ascii="Cambria Math" w:eastAsiaTheme="minorEastAsia" w:hAnsi="Cambria Math"/>
+                  <w:sz w:val="26"/>
+                  <w:szCs w:val="26"/>
+                  <w:lang w:val="en-US"/>
+                </w:rPr>
+                <m:t>w</m:t>
+              </m:r>
+            </m:e>
+            <m:sub>
+              <m:r>
+                <w:rPr>
+                  <w:rFonts w:ascii="Cambria Math" w:eastAsiaTheme="minorEastAsia" w:hAnsi="Cambria Math"/>
+                  <w:sz w:val="26"/>
+                  <w:szCs w:val="26"/>
+                  <w:lang w:val="en-US"/>
+                </w:rPr>
+                <m:t>p</m:t>
+              </m:r>
+            </m:sub>
+          </m:sSub>
+          <m:d>
+            <m:dPr>
+              <m:ctrlPr>
+                <w:rPr>
+                  <w:rFonts w:ascii="Cambria Math" w:eastAsiaTheme="minorEastAsia" w:hAnsi="Cambria Math"/>
+                  <w:i/>
+                  <w:sz w:val="26"/>
+                  <w:szCs w:val="26"/>
+                  <w:lang w:val="en-US"/>
+                </w:rPr>
+              </m:ctrlPr>
+            </m:dPr>
+            <m:e>
+              <m:r>
+                <w:rPr>
+                  <w:rFonts w:ascii="Cambria Math" w:eastAsiaTheme="minorEastAsia" w:hAnsi="Cambria Math"/>
+                  <w:sz w:val="26"/>
+                  <w:szCs w:val="26"/>
+                  <w:lang w:val="en-US"/>
+                </w:rPr>
+                <m:t>1-</m:t>
+              </m:r>
+              <m:sSup>
+                <m:sSupPr>
+                  <m:ctrlPr>
+                    <w:rPr>
+                      <w:rFonts w:ascii="Cambria Math" w:eastAsiaTheme="minorEastAsia" w:hAnsi="Cambria Math"/>
+                      <w:i/>
+                      <w:sz w:val="26"/>
+                      <w:szCs w:val="26"/>
+                      <w:lang w:val="en-US"/>
+                    </w:rPr>
+                  </m:ctrlPr>
+                </m:sSupPr>
+                <m:e>
+                  <m:r>
+                    <w:rPr>
+                      <w:rFonts w:ascii="Cambria Math" w:eastAsiaTheme="minorEastAsia" w:hAnsi="Cambria Math"/>
+                      <w:sz w:val="26"/>
+                      <w:szCs w:val="26"/>
+                      <w:lang w:val="en-US"/>
+                    </w:rPr>
+                    <m:t>S</m:t>
+                  </m:r>
+                </m:e>
+                <m:sup>
+                  <m:r>
+                    <w:rPr>
+                      <w:rFonts w:ascii="Cambria Math" w:hAnsi="Cambria Math"/>
+                      <w:sz w:val="24"/>
+                      <w:szCs w:val="24"/>
+                      <w:lang w:val="en-US"/>
+                    </w:rPr>
+                    <m:t>τ</m:t>
+                  </m:r>
+                </m:sup>
+              </m:sSup>
+            </m:e>
+          </m:d>
+          <m:f>
+            <m:fPr>
+              <m:ctrlPr>
+                <w:rPr>
+                  <w:rFonts w:ascii="Cambria Math" w:eastAsiaTheme="minorEastAsia" w:hAnsi="Cambria Math"/>
+                  <w:i/>
+                  <w:sz w:val="26"/>
+                  <w:szCs w:val="26"/>
+                  <w:lang w:val="en-US"/>
+                </w:rPr>
+              </m:ctrlPr>
+            </m:fPr>
+            <m:num>
+              <m:sSup>
+                <m:sSupPr>
+                  <m:ctrlPr>
+                    <w:rPr>
+                      <w:rFonts w:ascii="Cambria Math" w:eastAsiaTheme="minorEastAsia" w:hAnsi="Cambria Math"/>
+                      <w:i/>
+                      <w:sz w:val="26"/>
+                      <w:szCs w:val="26"/>
+                      <w:lang w:val="en-US"/>
+                    </w:rPr>
+                  </m:ctrlPr>
+                </m:sSupPr>
+                <m:e>
+                  <m:sSub>
+                    <m:sSubPr>
+                      <m:ctrlPr>
+                        <w:rPr>
+                          <w:rFonts w:ascii="Cambria Math" w:eastAsiaTheme="minorEastAsia" w:hAnsi="Cambria Math"/>
+                          <w:i/>
+                          <w:sz w:val="26"/>
+                          <w:szCs w:val="26"/>
+                          <w:lang w:val="en-US"/>
+                        </w:rPr>
+                      </m:ctrlPr>
+                    </m:sSubPr>
+                    <m:e>
+                      <m:r>
+                        <w:rPr>
+                          <w:rFonts w:ascii="Cambria Math" w:eastAsiaTheme="minorEastAsia" w:hAnsi="Cambria Math"/>
+                          <w:sz w:val="26"/>
+                          <w:szCs w:val="26"/>
+                          <w:lang w:val="en-US"/>
+                        </w:rPr>
+                        <m:t>w</m:t>
+                      </m:r>
+                    </m:e>
+                    <m:sub>
+                      <m:r>
+                        <w:rPr>
+                          <w:rFonts w:ascii="Cambria Math" w:eastAsiaTheme="minorEastAsia" w:hAnsi="Cambria Math"/>
+                          <w:sz w:val="26"/>
+                          <w:szCs w:val="26"/>
+                          <w:lang w:val="en-US"/>
+                        </w:rPr>
+                        <m:t>p</m:t>
+                      </m:r>
+                    </m:sub>
+                  </m:sSub>
+                </m:e>
+                <m:sup>
+                  <m:r>
+                    <w:rPr>
+                      <w:rFonts w:ascii="Cambria Math" w:hAnsi="Cambria Math"/>
+                      <w:sz w:val="24"/>
+                      <w:szCs w:val="24"/>
+                      <w:lang w:val="en-US"/>
+                    </w:rPr>
+                    <m:t>τ</m:t>
+                  </m:r>
+                </m:sup>
+              </m:sSup>
+              <m:r>
+                <w:rPr>
+                  <w:rFonts w:ascii="Cambria Math" w:eastAsiaTheme="minorEastAsia" w:hAnsi="Cambria Math"/>
+                  <w:sz w:val="26"/>
+                  <w:szCs w:val="26"/>
+                  <w:lang w:val="en-US"/>
+                </w:rPr>
+                <m:t>-</m:t>
+              </m:r>
+              <m:sSup>
+                <m:sSupPr>
+                  <m:ctrlPr>
+                    <w:rPr>
+                      <w:rFonts w:ascii="Cambria Math" w:eastAsiaTheme="minorEastAsia" w:hAnsi="Cambria Math"/>
+                      <w:i/>
+                      <w:sz w:val="26"/>
+                      <w:szCs w:val="26"/>
+                      <w:lang w:val="en-US"/>
+                    </w:rPr>
+                  </m:ctrlPr>
+                </m:sSupPr>
+                <m:e>
+                  <m:sSub>
+                    <m:sSubPr>
+                      <m:ctrlPr>
+                        <w:rPr>
+                          <w:rFonts w:ascii="Cambria Math" w:eastAsiaTheme="minorEastAsia" w:hAnsi="Cambria Math"/>
+                          <w:i/>
+                          <w:sz w:val="26"/>
+                          <w:szCs w:val="26"/>
+                          <w:lang w:val="en-US"/>
+                        </w:rPr>
+                      </m:ctrlPr>
+                    </m:sSubPr>
+                    <m:e>
+                      <m:r>
+                        <w:rPr>
+                          <w:rFonts w:ascii="Cambria Math" w:eastAsiaTheme="minorEastAsia" w:hAnsi="Cambria Math"/>
+                          <w:sz w:val="26"/>
+                          <w:szCs w:val="26"/>
+                          <w:lang w:val="en-US"/>
+                        </w:rPr>
+                        <m:t>w</m:t>
+                      </m:r>
+                    </m:e>
+                    <m:sub>
+                      <m:r>
+                        <w:rPr>
+                          <w:rFonts w:ascii="Cambria Math" w:eastAsiaTheme="minorEastAsia" w:hAnsi="Cambria Math"/>
+                          <w:sz w:val="26"/>
+                          <w:szCs w:val="26"/>
+                          <w:lang w:val="en-US"/>
+                        </w:rPr>
+                        <m:t>p</m:t>
+                      </m:r>
+                    </m:sub>
+                  </m:sSub>
+                </m:e>
+                <m:sup>
+                  <m:r>
+                    <w:rPr>
+                      <w:rFonts w:ascii="Cambria Math" w:hAnsi="Cambria Math"/>
+                      <w:sz w:val="24"/>
+                      <w:szCs w:val="24"/>
+                      <w:lang w:val="en-US"/>
+                    </w:rPr>
+                    <m:t>τ-1</m:t>
+                  </m:r>
+                </m:sup>
+              </m:sSup>
+            </m:num>
+            <m:den>
+              <m:r>
+                <w:rPr>
+                  <w:rFonts w:ascii="Cambria Math" w:eastAsiaTheme="minorEastAsia" w:hAnsi="Cambria Math"/>
+                  <w:sz w:val="26"/>
+                  <w:szCs w:val="26"/>
+                  <w:lang w:val="en-US"/>
+                </w:rPr>
+                <m:t>Δt</m:t>
+              </m:r>
+            </m:den>
+          </m:f>
+        </m:oMath>
+      </m:oMathPara>
     </w:p>
     <w:p>
       <w:pPr>
         <w:jc w:val="both"/>
       </w:pPr>
       <w:r>
+        <w:rPr>
+          <w:lang w:val="en-US"/>
+        </w:rPr>
         <w:br w:type="page"/>
       </w:r>
     </w:p>

</xml_diff>